<commit_message>
Added critical task duration
</commit_message>
<xml_diff>
--- a/Dongmo_Shu_Gael_Dallus/System Analysis and Design/DongmoShu systemAnalysisAndDesign.docx
+++ b/Dongmo_Shu_Gael_Dallus/System Analysis and Design/DongmoShu systemAnalysisAndDesign.docx
@@ -2592,22 +2592,33 @@
     </w:p>
     <w:p>
       <w:r>
-        <w:t xml:space="preserve">2. </w:t>
-      </w:r>
-      <w:r>
-        <w:t>Slack time for each activity is represented on the table</w:t>
+        <w:t>2. Slack time for each activity is represented on the table</w:t>
       </w:r>
     </w:p>
     <w:p>
-      <w:bookmarkStart w:id="0" w:name="_GoBack"/>
       <w:r>
         <w:t>3. a. The critical tasks are A -&gt; D -&gt; F -&gt; H</w:t>
       </w:r>
       <w:r>
         <w:t xml:space="preserve"> = 3 + 4 + 9 + 2</w:t>
       </w:r>
+      <w:r>
+        <w:t xml:space="preserve"> =</w:t>
+      </w:r>
+      <w:r>
+        <w:t xml:space="preserve"> 1</w:t>
+      </w:r>
+      <w:bookmarkStart w:id="0" w:name="_GoBack"/>
+      <w:bookmarkEnd w:id="0"/>
+      <w:r>
+        <w:t>8 days</w:t>
+      </w:r>
     </w:p>
-    <w:bookmarkEnd w:id="0"/>
+    <w:p>
+      <w:r>
+        <w:t>The duration is 18 days</w:t>
+      </w:r>
+    </w:p>
     <w:p>
       <w:r>
         <w:t>3. b. The critical path is represented in the diagram below</w:t>
@@ -5314,7 +5325,7 @@
 </file>
 
 <file path=customXml/itemProps1.xml><?xml version="1.0" encoding="utf-8"?>
-<ds:datastoreItem xmlns:ds="http://schemas.openxmlformats.org/officeDocument/2006/customXml" ds:itemID="{5DF05C98-7973-4DC2-9B9C-D3CCF000A86C}">
+<ds:datastoreItem xmlns:ds="http://schemas.openxmlformats.org/officeDocument/2006/customXml" ds:itemID="{A6E83EF3-4667-4B71-8E09-62CD7CC3C197}">
   <ds:schemaRefs>
     <ds:schemaRef ds:uri="http://schemas.openxmlformats.org/officeDocument/2006/bibliography"/>
   </ds:schemaRefs>

</xml_diff>